<commit_message>
del the repository materials and added links
</commit_message>
<xml_diff>
--- a/Программирование/Viacheslav/lab4/java_lab4.docx
+++ b/Программирование/Viacheslav/lab4/java_lab4.docx
@@ -157,30 +157,10 @@
           <w:color w:val="000000" w:themeColor="text1"/>
           <w:sz w:val="28"/>
           <w:szCs w:val="28"/>
-        </w:rPr>
-        <w:t>3</w:t>
-      </w:r>
-      <w:r>
-        <w:rPr>
-          <w:rFonts w:ascii="Times New Roman" w:eastAsia="Times New Roman" w:hAnsi="Times New Roman" w:cs="Times New Roman"/>
-          <w:color w:val="000000" w:themeColor="text1"/>
-          <w:sz w:val="28"/>
-          <w:szCs w:val="28"/>
-        </w:rPr>
-        <w:t xml:space="preserve"> </w:t>
-      </w:r>
-    </w:p>
-    <w:p>
-      <w:pPr>
-        <w:spacing w:line="300" w:lineRule="auto"/>
-        <w:jc w:val="center"/>
-        <w:rPr>
-          <w:rFonts w:ascii="Times New Roman" w:eastAsia="Times New Roman" w:hAnsi="Times New Roman" w:cs="Times New Roman"/>
-          <w:color w:val="000000" w:themeColor="text1"/>
-          <w:sz w:val="28"/>
-          <w:szCs w:val="28"/>
-        </w:rPr>
-      </w:pPr>
+          <w:lang w:val="en-US"/>
+        </w:rPr>
+        <w:t>4</w:t>
+      </w:r>
       <w:r>
         <w:rPr>
           <w:rFonts w:ascii="Times New Roman" w:eastAsia="Times New Roman" w:hAnsi="Times New Roman" w:cs="Times New Roman"/>
@@ -470,7 +450,6 @@
           <w:sz w:val="36"/>
           <w:szCs w:val="36"/>
         </w:rPr>
-        <w:lastRenderedPageBreak/>
         <w:t>Текст задания</w:t>
       </w:r>
     </w:p>
@@ -496,6 +475,7 @@
           <w:szCs w:val="24"/>
           <w:lang w:eastAsia="ru-RU"/>
         </w:rPr>
+        <w:lastRenderedPageBreak/>
         <w:t>Программа должна удовлетворять следующим требованиям:</w:t>
       </w:r>
     </w:p>
@@ -1126,34 +1106,35 @@
           <w:szCs w:val="20"/>
           <w:shd w:val="clear" w:color="auto" w:fill="FFFFFF"/>
         </w:rPr>
-        <w:t xml:space="preserve">Долгое время они глядели вниз на реку, ничего не говоря, и Река тоже ничего не говорила, потому что ей было очень спокойно и хорошо в этот солнечный полдень. Кролик и Пятачок сидели возле парадной двери дома Винни-Пуха и слушали, что говорит Кролик. Винни-Пух тоже сидел с ними. Был дремотный летний полдень, и Лес был полон тихих, неясных звуков, и все они, казалось, говорили Пуху: "Не слушай Кролика. Слушай меня". Поэтому Винни занял самую удобную позицию для того, чтобы не слушать Кролика, и лишь время от времени открывал глаза и говорил: "Ах", а потом закрывал глаза снова и говорил: "Верно, верно!" Сам же Кролик то и дело очень серьезно спрашивал: "Ты понимаешь, что я имею в виду, Пятачок?", а Пятачок не менее серьезно кивал в ответ, чтобы показать, что он все-все понимает. Пятачок сказал, что Тигра действительно ужасно большой Выскочка, и если можно придумать, как его укротить, это </w:t>
-      </w:r>
-      <w:proofErr w:type="gramStart"/>
-      <w:r>
-        <w:rPr>
-          <w:rFonts w:ascii="Segoe UI" w:hAnsi="Segoe UI" w:cs="Segoe UI"/>
-          <w:color w:val="212529"/>
-          <w:sz w:val="20"/>
-          <w:szCs w:val="20"/>
-          <w:shd w:val="clear" w:color="auto" w:fill="FFFFFF"/>
-        </w:rPr>
-        <w:t>будет</w:t>
-      </w:r>
-      <w:proofErr w:type="gramEnd"/>
-      <w:r>
-        <w:rPr>
-          <w:rFonts w:ascii="Segoe UI" w:hAnsi="Segoe UI" w:cs="Segoe UI"/>
-          <w:color w:val="212529"/>
-          <w:sz w:val="20"/>
-          <w:szCs w:val="20"/>
-          <w:shd w:val="clear" w:color="auto" w:fill="FFFFFF"/>
-        </w:rPr>
-        <w:t xml:space="preserve"> Очень Хорошая Мысль. Пятачок толкнул Пуха локтем в бок, и Пух, который всё больше и больше чувствовал, что его куда-то уносит, медленно поднялся и начал приходить в себя. Слово “урок” пробудило в Винни-Пухе какие-то неясные воспоминания. Кролик всегда был готов повторять всё, что угодно, поэтому он спросил только, с какого места ему начинать, и Винни-Пух ответил, что, конечно, с того места, где мех попал ему в ухо. Тогда Кролик спросил, когда это было. Пух ответил, что он точно не знает, потому что он не очень внимательно слушал. Но тут Пятачок уладил дело, сказав, что они просто хотели придумать, как им отучить Тигру быть Выскочкой, потому что хотя мы его все любим, но нельзя отрицать, что он ужасный Выскочка.</w:t>
-      </w:r>
-    </w:p>
-    <w:p>
-      <w:pPr>
-        <w:spacing w:after="0"/>
+        <w:t>Долгое время они глядели вниз на реку, ничего не говоря, и Река тоже ничего не говорила, потому что ей было очень спокойно и хорошо в этот солнечный полдень. Кролик и Пятачок сидели возле парадной двери дома Винни-Пуха и слушали, что говорит Кролик. Винни-Пух тоже сидел с ними. Был дремотный летний полдень, и Лес был полон тихих, неясных звуков, и все они, казалось, говорили Пуху: "Не слушай Кролика. Слушай меня". Поэтому Винни занял самую удобную позицию для того, чтобы не слушать Кролика, и лишь время от времени открывал глаза и говорил: "Ах", а потом закрывал глаза снова и говорил: "Верно, верно!" Сам же Кролик то и дело очень серьезно спрашивал: "Ты понимаешь, что я имею в виду, Пятачок?", а Пятачок не менее серьезно кивал в ответ, чтобы показать, что он все-все понимает. Пятачок сказал, что Тигра действительно ужасно большой Выскочка, и если можно придумать, как его укротить, это будет Очень Хорошая Мысль. Пятачок толкнул Пуха локтем в бок, и Пух, который всё больше и больше чувствовал, что его куда-то уносит, медленно поднялся и начал приходить в себя. Слово “урок” пробудило в Винни-Пухе какие-то неясные воспоминания. Кролик всегда был готов повторять всё, что угодно, поэтому он спросил только, с какого места ему начинать, и Винни-Пух ответил, что, конечно, с того места, где мех попал ему в ухо. Тогда Кролик спросил, когда это было. Пух ответил, что он точно не знает, потому что он не очень внимательно слушал. Но тут Пятачок уладил дело, сказав, что они просто хотели придумать, как им отучить Тигру быть Выскочкой, потому что хотя мы его все любим, но нельзя отрицать, что он ужасный Выскочка.</w:t>
+      </w:r>
+    </w:p>
+    <w:p>
+      <w:pPr>
+        <w:spacing w:after="0"/>
+        <w:rPr>
+          <w:rFonts w:ascii="Times New Roman" w:eastAsia="Times New Roman" w:hAnsi="Times New Roman" w:cs="Times New Roman"/>
+          <w:b/>
+          <w:bCs/>
+          <w:color w:val="212529"/>
+          <w:sz w:val="32"/>
+          <w:szCs w:val="32"/>
+        </w:rPr>
+      </w:pPr>
+    </w:p>
+    <w:p>
+      <w:pPr>
+        <w:spacing w:after="0"/>
+        <w:rPr>
+          <w:rFonts w:ascii="Times New Roman" w:eastAsia="Times New Roman" w:hAnsi="Times New Roman" w:cs="Times New Roman"/>
+          <w:b/>
+          <w:bCs/>
+          <w:color w:val="212529"/>
+          <w:sz w:val="32"/>
+          <w:szCs w:val="32"/>
+        </w:rPr>
+      </w:pPr>
+      <w:r>
         <w:rPr>
           <w:rFonts w:ascii="Times New Roman" w:eastAsia="Times New Roman" w:hAnsi="Times New Roman" w:cs="Times New Roman"/>
           <w:b/>
@@ -1163,31 +1144,6 @@
           <w:szCs w:val="32"/>
           <w:lang w:val="en-US"/>
         </w:rPr>
-      </w:pPr>
-    </w:p>
-    <w:p>
-      <w:pPr>
-        <w:spacing w:after="0"/>
-        <w:rPr>
-          <w:rFonts w:ascii="Times New Roman" w:eastAsia="Times New Roman" w:hAnsi="Times New Roman" w:cs="Times New Roman"/>
-          <w:b/>
-          <w:bCs/>
-          <w:color w:val="212529"/>
-          <w:sz w:val="32"/>
-          <w:szCs w:val="32"/>
-        </w:rPr>
-      </w:pPr>
-      <w:r>
-        <w:rPr>
-          <w:rFonts w:ascii="Times New Roman" w:eastAsia="Times New Roman" w:hAnsi="Times New Roman" w:cs="Times New Roman"/>
-          <w:b/>
-          <w:bCs/>
-          <w:color w:val="212529"/>
-          <w:sz w:val="32"/>
-          <w:szCs w:val="32"/>
-          <w:lang w:val="en-US"/>
-        </w:rPr>
-        <w:lastRenderedPageBreak/>
         <w:t>UML</w:t>
       </w:r>
       <w:r>
@@ -1219,11 +1175,12 @@
         <w:rPr>
           <w:noProof/>
         </w:rPr>
+        <w:lastRenderedPageBreak/>
         <w:drawing>
-          <wp:inline distT="0" distB="0" distL="0" distR="0" wp14:anchorId="2653E3F3" wp14:editId="45D7D53F">
-            <wp:extent cx="5731510" cy="2421255"/>
-            <wp:effectExtent l="0" t="0" r="2540" b="0"/>
-            <wp:docPr id="2120715177" name="Рисунок 1" descr="Изображение выглядит как текст, снимок экрана, диаграмма, линия&#10;&#10;Автоматически созданное описание"/>
+          <wp:inline distT="0" distB="0" distL="0" distR="0" wp14:anchorId="1E2F59CB" wp14:editId="7A45BBF2">
+            <wp:extent cx="5722620" cy="2499360"/>
+            <wp:effectExtent l="0" t="0" r="0" b="0"/>
+            <wp:docPr id="689608656" name="Рисунок 1"/>
             <wp:cNvGraphicFramePr>
               <a:graphicFrameLocks xmlns:a="http://schemas.openxmlformats.org/drawingml/2006/main" noChangeAspect="1"/>
             </wp:cNvGraphicFramePr>
@@ -1231,7 +1188,7 @@
               <a:graphicData uri="http://schemas.openxmlformats.org/drawingml/2006/picture">
                 <pic:pic xmlns:pic="http://schemas.openxmlformats.org/drawingml/2006/picture">
                   <pic:nvPicPr>
-                    <pic:cNvPr id="2120715177" name="Рисунок 1" descr="Изображение выглядит как текст, снимок экрана, диаграмма, линия&#10;&#10;Автоматически созданное описание"/>
+                    <pic:cNvPr id="0" name="Picture 3"/>
                     <pic:cNvPicPr>
                       <a:picLocks noChangeAspect="1" noChangeArrowheads="1"/>
                     </pic:cNvPicPr>
@@ -1252,7 +1209,7 @@
                   <pic:spPr bwMode="auto">
                     <a:xfrm>
                       <a:off x="0" y="0"/>
-                      <a:ext cx="5731510" cy="2421255"/>
+                      <a:ext cx="5722620" cy="2499360"/>
                     </a:xfrm>
                     <a:prstGeom prst="rect">
                       <a:avLst/>
@@ -1274,7 +1231,6 @@
         <w:spacing w:after="0"/>
         <w:rPr>
           <w:rFonts w:ascii="Times New Roman" w:eastAsia="Times New Roman" w:hAnsi="Times New Roman" w:cs="Times New Roman"/>
-          <w:color w:val="212529"/>
           <w:sz w:val="24"/>
           <w:szCs w:val="24"/>
           <w:lang w:val="en-US"/>
@@ -1289,9 +1245,21 @@
             <w:szCs w:val="24"/>
             <w:lang w:val="en-US"/>
           </w:rPr>
-          <w:t>https://github.com/petrovviacheslav/myitmo/blob/main/%D0%9F%D1%80%D0%BE%D0%B3%D1%80%D0%B0%D0%BC%D0%BC%D0%B8%D1%80%D0%BE%D0%B2%D0%B0%D0%BD%D0%B8%D0%B5/Viacheslav/lab3/diagram.png</w:t>
+          <w:t>https://github.com/petrovviacheslav/myitmo/blob/main/%D0%9F%D1%80%D0%BE%D0%B3%D1%80%D0%B0%D0%BC%D0%BC%D0%B8%D1%80%D0%BE%D0%B2%D0%B0%D0%BD%D0%B8%D0%B5/Viacheslav/lab4/lab4.png</w:t>
         </w:r>
       </w:hyperlink>
+    </w:p>
+    <w:p>
+      <w:pPr>
+        <w:spacing w:after="0"/>
+        <w:rPr>
+          <w:rFonts w:ascii="Times New Roman" w:eastAsia="Times New Roman" w:hAnsi="Times New Roman" w:cs="Times New Roman"/>
+          <w:color w:val="212529"/>
+          <w:sz w:val="24"/>
+          <w:szCs w:val="24"/>
+          <w:lang w:val="en-US"/>
+        </w:rPr>
+      </w:pPr>
     </w:p>
     <w:p>
       <w:pPr>
@@ -1349,7 +1317,7 @@
             <w:sz w:val="24"/>
             <w:szCs w:val="24"/>
           </w:rPr>
-          <w:t>https://github.com/petrovviacheslav/myitmo/tree/main/%D0%9F%D1%80%D0%BE%D0%B3%D1%80%D0%B0%D0%BC%D0%BC%D0%B8%D1%80%D0%BE%D0%B2%D0%B0%D0%BD%D0%B8%D0%B5/Viacheslav/lab3/src</w:t>
+          <w:t>https://github.com/petrovviacheslav/myitmo/tree/main/%D0%9F%D1%80%D0%BE%D0%B3%D1%80%D0%B0%D0%BC%D0%BC%D0%B8%D1%80%D0%BE%D0%B2%D0%B0%D0%BD%D0%B8%D0%B5/Viacheslav/lab4/src</w:t>
         </w:r>
       </w:hyperlink>
     </w:p>
@@ -1357,6 +1325,15 @@
       <w:pPr>
         <w:spacing w:after="0"/>
         <w:rPr>
+          <w:sz w:val="24"/>
+          <w:szCs w:val="24"/>
+        </w:rPr>
+      </w:pPr>
+    </w:p>
+    <w:p>
+      <w:pPr>
+        <w:spacing w:after="0"/>
+        <w:rPr>
           <w:rFonts w:ascii="Times New Roman" w:eastAsia="Times New Roman" w:hAnsi="Times New Roman" w:cs="Times New Roman"/>
           <w:b/>
           <w:bCs/>
@@ -1438,27 +1415,7 @@
           <w:sz w:val="24"/>
           <w:szCs w:val="24"/>
         </w:rPr>
-        <w:t xml:space="preserve">Они смотрели </w:t>
-      </w:r>
-      <w:proofErr w:type="gramStart"/>
-      <w:r>
-        <w:rPr>
-          <w:rFonts w:ascii="Times New Roman" w:eastAsia="Times New Roman" w:hAnsi="Times New Roman" w:cs="Times New Roman"/>
-          <w:color w:val="212529"/>
-          <w:sz w:val="24"/>
-          <w:szCs w:val="24"/>
-        </w:rPr>
-        <w:t>на река</w:t>
-      </w:r>
-      <w:proofErr w:type="gramEnd"/>
-      <w:r>
-        <w:rPr>
-          <w:rFonts w:ascii="Times New Roman" w:eastAsia="Times New Roman" w:hAnsi="Times New Roman" w:cs="Times New Roman"/>
-          <w:color w:val="212529"/>
-          <w:sz w:val="24"/>
-          <w:szCs w:val="24"/>
-        </w:rPr>
-        <w:t xml:space="preserve"> </w:t>
+        <w:t xml:space="preserve">Они смотрели на река </w:t>
       </w:r>
       <w:proofErr w:type="spellStart"/>
       <w:r>
@@ -1620,27 +1577,7 @@
           <w:sz w:val="24"/>
           <w:szCs w:val="24"/>
         </w:rPr>
-        <w:t xml:space="preserve">Лес включает в себя тихие, </w:t>
-      </w:r>
-      <w:proofErr w:type="gramStart"/>
-      <w:r>
-        <w:rPr>
-          <w:rFonts w:ascii="Times New Roman" w:eastAsia="Times New Roman" w:hAnsi="Times New Roman" w:cs="Times New Roman"/>
-          <w:color w:val="212529"/>
-          <w:sz w:val="24"/>
-          <w:szCs w:val="24"/>
-        </w:rPr>
-        <w:t>спокойные  звук</w:t>
-      </w:r>
-      <w:proofErr w:type="gramEnd"/>
-      <w:r>
-        <w:rPr>
-          <w:rFonts w:ascii="Times New Roman" w:eastAsia="Times New Roman" w:hAnsi="Times New Roman" w:cs="Times New Roman"/>
-          <w:color w:val="212529"/>
-          <w:sz w:val="24"/>
-          <w:szCs w:val="24"/>
-        </w:rPr>
-        <w:t xml:space="preserve"> звуки</w:t>
+        <w:t>Лес включает в себя тихие, спокойные  звук звуки</w:t>
       </w:r>
     </w:p>
     <w:p>
@@ -1822,6 +1759,7 @@
           <w:sz w:val="24"/>
           <w:szCs w:val="24"/>
         </w:rPr>
+        <w:lastRenderedPageBreak/>
         <w:t xml:space="preserve">Кролик серьёзно спросил персонаж </w:t>
       </w:r>
       <w:proofErr w:type="spellStart"/>
@@ -1862,7 +1800,6 @@
           <w:sz w:val="24"/>
           <w:szCs w:val="24"/>
         </w:rPr>
-        <w:lastRenderedPageBreak/>
         <w:t>Пятачок серьёзно кивал в ответ</w:t>
       </w:r>
     </w:p>
@@ -1934,27 +1871,7 @@
           <w:sz w:val="24"/>
           <w:szCs w:val="24"/>
         </w:rPr>
-        <w:t xml:space="preserve">Пятачок </w:t>
-      </w:r>
-      <w:proofErr w:type="gramStart"/>
-      <w:r>
-        <w:rPr>
-          <w:rFonts w:ascii="Times New Roman" w:eastAsia="Times New Roman" w:hAnsi="Times New Roman" w:cs="Times New Roman"/>
-          <w:color w:val="212529"/>
-          <w:sz w:val="24"/>
-          <w:szCs w:val="24"/>
-        </w:rPr>
-        <w:t>говорил</w:t>
-      </w:r>
-      <w:proofErr w:type="gramEnd"/>
-      <w:r>
-        <w:rPr>
-          <w:rFonts w:ascii="Times New Roman" w:eastAsia="Times New Roman" w:hAnsi="Times New Roman" w:cs="Times New Roman"/>
-          <w:color w:val="212529"/>
-          <w:sz w:val="24"/>
-          <w:szCs w:val="24"/>
-        </w:rPr>
-        <w:t xml:space="preserve"> "Тигра ужасно большой выскочка, и если придумать, как его укротить, это будет Очень Хорошая мысль"</w:t>
+        <w:t>Пятачок говорил "Тигра ужасно большой выскочка, и если придумать, как его укротить, это будет Очень Хорошая мысль"</w:t>
       </w:r>
     </w:p>
     <w:p>
@@ -2238,27 +2155,7 @@
           <w:sz w:val="24"/>
           <w:szCs w:val="24"/>
         </w:rPr>
-        <w:t xml:space="preserve">Пятачок </w:t>
-      </w:r>
-      <w:proofErr w:type="gramStart"/>
-      <w:r>
-        <w:rPr>
-          <w:rFonts w:ascii="Times New Roman" w:eastAsia="Times New Roman" w:hAnsi="Times New Roman" w:cs="Times New Roman"/>
-          <w:color w:val="212529"/>
-          <w:sz w:val="24"/>
-          <w:szCs w:val="24"/>
-        </w:rPr>
-        <w:t>говорил</w:t>
-      </w:r>
-      <w:proofErr w:type="gramEnd"/>
-      <w:r>
-        <w:rPr>
-          <w:rFonts w:ascii="Times New Roman" w:eastAsia="Times New Roman" w:hAnsi="Times New Roman" w:cs="Times New Roman"/>
-          <w:color w:val="212529"/>
-          <w:sz w:val="24"/>
-          <w:szCs w:val="24"/>
-        </w:rPr>
-        <w:t xml:space="preserve"> "Мы просто хотели придумать, как отучить Тигру. Нельзя отрицать, что он выскочка"</w:t>
+        <w:t>Пятачок говорил "Мы просто хотели придумать, как отучить Тигру. Нельзя отрицать, что он выскочка"</w:t>
       </w:r>
     </w:p>
     <w:p>

</xml_diff>